<commit_message>
Added Feat in doc
</commit_message>
<xml_diff>
--- a/Plan.docx
+++ b/Plan.docx
@@ -22,9 +22,105 @@
       </w:r>
       <w:r>
         <w:rPr>
-          <w:b/>
-        </w:rPr>
-        <w:t xml:space="preserve">Student Portal System </w:t>
+          <w:bCs/>
+        </w:rPr>
+        <w:t>Student Portal System</w:t>
+      </w:r>
+      <w:r>
+        <w:rPr>
+          <w:b/>
+        </w:rPr>
+        <w:t xml:space="preserve"> A</w:t>
+      </w:r>
+      <w:r>
+        <w:rPr>
+          <w:bCs/>
+        </w:rPr>
+        <w:t>dvanced</w:t>
+      </w:r>
+      <w:r>
+        <w:rPr>
+          <w:bCs/>
+        </w:rPr>
+        <w:t xml:space="preserve"> </w:t>
+      </w:r>
+      <w:r>
+        <w:rPr>
+          <w:b/>
+        </w:rPr>
+        <w:t>L</w:t>
+      </w:r>
+      <w:r>
+        <w:rPr>
+          <w:bCs/>
+        </w:rPr>
+        <w:t>earner</w:t>
+      </w:r>
+      <w:r>
+        <w:rPr>
+          <w:bCs/>
+        </w:rPr>
+        <w:t xml:space="preserve"> </w:t>
+      </w:r>
+      <w:r>
+        <w:rPr>
+          <w:b/>
+        </w:rPr>
+        <w:t>F</w:t>
+      </w:r>
+      <w:r>
+        <w:rPr>
+          <w:bCs/>
+        </w:rPr>
+        <w:t xml:space="preserve">riendly </w:t>
+      </w:r>
+      <w:r>
+        <w:rPr>
+          <w:b/>
+        </w:rPr>
+        <w:t>R</w:t>
+      </w:r>
+      <w:r>
+        <w:rPr>
+          <w:bCs/>
+        </w:rPr>
+        <w:t>esource</w:t>
+      </w:r>
+      <w:r>
+        <w:rPr>
+          <w:bCs/>
+        </w:rPr>
+        <w:t xml:space="preserve"> </w:t>
+      </w:r>
+      <w:r>
+        <w:rPr>
+          <w:b/>
+        </w:rPr>
+        <w:t>P</w:t>
+      </w:r>
+      <w:r>
+        <w:rPr>
+          <w:bCs/>
+        </w:rPr>
+        <w:t>lanning</w:t>
+      </w:r>
+      <w:r>
+        <w:rPr>
+          <w:bCs/>
+        </w:rPr>
+        <w:t xml:space="preserve"> </w:t>
+      </w:r>
+      <w:r>
+        <w:rPr>
+          <w:b/>
+        </w:rPr>
+        <w:t>D</w:t>
+      </w:r>
+      <w:r>
+        <w:rPr>
+          <w:bCs/>
+        </w:rPr>
+        <w:t>irectory System</w:t>
       </w:r>
     </w:p>
     <w:p>
@@ -45,6 +141,195 @@
     <w:p>
       <w:r>
         <w:t>Budget (10 lacs to 100 lacs)</w:t>
+      </w:r>
+    </w:p>
+    <w:p>
+      <w:pPr>
+        <w:rPr>
+          <w:b/>
+          <w:bCs/>
+        </w:rPr>
+      </w:pPr>
+      <w:r>
+        <w:rPr>
+          <w:b/>
+          <w:bCs/>
+        </w:rPr>
+        <w:t>Features</w:t>
+      </w:r>
+      <w:r>
+        <w:rPr>
+          <w:b/>
+          <w:bCs/>
+        </w:rPr>
+        <w:t>:</w:t>
+      </w:r>
+    </w:p>
+    <w:p>
+      <w:r>
+        <w:t>1. FA</w:t>
+      </w:r>
+    </w:p>
+    <w:p>
+      <w:r>
+        <w:t>2. Attendance</w:t>
+      </w:r>
+    </w:p>
+    <w:p>
+      <w:r>
+        <w:t>3. Library</w:t>
+      </w:r>
+    </w:p>
+    <w:p>
+      <w:r>
+        <w:t>4. E- Academics</w:t>
+      </w:r>
+    </w:p>
+    <w:p>
+      <w:r>
+        <w:t>5. Timetable-exam timetable also included</w:t>
+      </w:r>
+    </w:p>
+    <w:p>
+      <w:r>
+        <w:t>6. Result</w:t>
+      </w:r>
+    </w:p>
+    <w:p>
+      <w:r>
+        <w:t>7. Dues</w:t>
+      </w:r>
+    </w:p>
+    <w:p>
+      <w:r>
+        <w:t>8. Hostel</w:t>
+      </w:r>
+    </w:p>
+    <w:p>
+      <w:r>
+        <w:t>9. canteen</w:t>
+      </w:r>
+    </w:p>
+    <w:p>
+      <w:r>
+        <w:t>10. complain window</w:t>
+      </w:r>
+    </w:p>
+    <w:p>
+      <w:r>
+        <w:t>11. profile window</w:t>
+      </w:r>
+    </w:p>
+    <w:p>
+      <w:r>
+        <w:t>12. feedback window including both course and teacher feedback</w:t>
+      </w:r>
+    </w:p>
+    <w:p>
+      <w:r>
+        <w:t>Financial Aid</w:t>
+      </w:r>
+    </w:p>
+    <w:p>
+      <w:r>
+        <w:t>a host of other functions</w:t>
+      </w:r>
+    </w:p>
+    <w:p>
+      <w:r>
+        <w:t>study plan</w:t>
+      </w:r>
+    </w:p>
+    <w:p>
+      <w:r>
+        <w:t xml:space="preserve"> job internship, govt exams , Transportation</w:t>
+      </w:r>
+    </w:p>
+    <w:p/>
+    <w:p>
+      <w:r>
+        <w:t xml:space="preserve">Student System, Course </w:t>
+      </w:r>
+      <w:proofErr w:type="spellStart"/>
+      <w:r>
+        <w:t>Catalog</w:t>
+      </w:r>
+      <w:proofErr w:type="spellEnd"/>
+      <w:r>
+        <w:t>, Class Search, Campus Map, Library to Go, Calendar &amp; Events, Learning Web, and Student Life</w:t>
+      </w:r>
+    </w:p>
+    <w:p>
+      <w:r>
+        <w:t>academic profiles (</w:t>
+      </w:r>
+      <w:proofErr w:type="spellStart"/>
+      <w:r>
+        <w:t>geeksforgeeks</w:t>
+      </w:r>
+      <w:proofErr w:type="spellEnd"/>
+      <w:r>
+        <w:t xml:space="preserve">, </w:t>
+      </w:r>
+      <w:proofErr w:type="spellStart"/>
+      <w:r>
+        <w:t>hackerrank</w:t>
+      </w:r>
+      <w:proofErr w:type="spellEnd"/>
+      <w:r>
+        <w:t xml:space="preserve"> ....)</w:t>
+      </w:r>
+    </w:p>
+    <w:p>
+      <w:r>
+        <w:t>meal plans (</w:t>
+      </w:r>
+      <w:proofErr w:type="spellStart"/>
+      <w:r>
+        <w:t>swiggy,uber</w:t>
+      </w:r>
+      <w:proofErr w:type="spellEnd"/>
+      <w:r>
+        <w:t xml:space="preserve"> eats , </w:t>
+      </w:r>
+      <w:proofErr w:type="spellStart"/>
+      <w:r>
+        <w:t>zomato</w:t>
+      </w:r>
+      <w:proofErr w:type="spellEnd"/>
+      <w:r>
+        <w:t>.....)</w:t>
+      </w:r>
+    </w:p>
+    <w:p>
+      <w:r>
+        <w:t>e-education</w:t>
+      </w:r>
+    </w:p>
+    <w:p>
+      <w:r>
+        <w:t>pay bills</w:t>
+      </w:r>
+    </w:p>
+    <w:p>
+      <w:r>
+        <w:t>online book shop</w:t>
+      </w:r>
+    </w:p>
+    <w:p>
+      <w:r>
+        <w:t>movies</w:t>
+      </w:r>
+    </w:p>
+    <w:p>
+      <w:r>
+        <w:lastRenderedPageBreak/>
+        <w:t>study materials</w:t>
+      </w:r>
+    </w:p>
+    <w:p>
+      <w:r>
+        <w:t>news and event</w:t>
       </w:r>
     </w:p>
     <w:p/>

</xml_diff>

<commit_message>
Added backend using django
</commit_message>
<xml_diff>
--- a/Plan.docx
+++ b/Plan.docx
@@ -166,248 +166,331 @@
       </w:r>
     </w:p>
     <w:p>
-      <w:r>
-        <w:t>1. FA</w:t>
-      </w:r>
-    </w:p>
-    <w:p>
-      <w:r>
-        <w:t>2. Attendance</w:t>
-      </w:r>
-    </w:p>
-    <w:p>
-      <w:r>
-        <w:t>3. Library</w:t>
-      </w:r>
-    </w:p>
-    <w:p>
-      <w:r>
-        <w:t>4. E- Academics</w:t>
-      </w:r>
-    </w:p>
-    <w:p>
-      <w:r>
-        <w:t>5. Timetable-exam timetable also included</w:t>
-      </w:r>
-    </w:p>
-    <w:p>
-      <w:r>
-        <w:t>6. Result</w:t>
-      </w:r>
-    </w:p>
-    <w:p>
-      <w:r>
-        <w:t>7. Dues</w:t>
-      </w:r>
-    </w:p>
-    <w:p>
-      <w:r>
-        <w:t>8. Hostel</w:t>
-      </w:r>
-    </w:p>
-    <w:p>
-      <w:r>
-        <w:t>9. canteen</w:t>
-      </w:r>
-    </w:p>
-    <w:p>
-      <w:r>
-        <w:t>10. complain window</w:t>
-      </w:r>
-    </w:p>
-    <w:p>
-      <w:r>
-        <w:t>11. profile window</w:t>
-      </w:r>
-    </w:p>
-    <w:p>
-      <w:r>
-        <w:t>12. feedback window including both course and teacher feedback</w:t>
-      </w:r>
-    </w:p>
-    <w:p>
-      <w:r>
-        <w:t>Financial Aid</w:t>
-      </w:r>
-    </w:p>
-    <w:p>
-      <w:r>
-        <w:t>a host of other functions</w:t>
-      </w:r>
-    </w:p>
-    <w:p>
-      <w:r>
-        <w:t>study plan</w:t>
-      </w:r>
-    </w:p>
-    <w:p>
-      <w:r>
-        <w:t xml:space="preserve"> job internship, govt exams , Transportation</w:t>
-      </w:r>
-    </w:p>
-    <w:p/>
-    <w:p>
-      <w:r>
-        <w:t xml:space="preserve">Student System, Course </w:t>
+      <w:pPr>
+        <w:rPr>
+          <w:b/>
+          <w:bCs/>
+        </w:rPr>
+      </w:pPr>
+      <w:r>
+        <w:rPr>
+          <w:b/>
+          <w:bCs/>
+        </w:rPr>
+        <w:t xml:space="preserve">MOD -I: </w:t>
+      </w:r>
+      <w:r>
+        <w:t>Login Registration</w:t>
+      </w:r>
+    </w:p>
+    <w:p>
+      <w:pPr>
+        <w:pStyle w:val="ListParagraph"/>
+        <w:numPr>
+          <w:ilvl w:val="0"/>
+          <w:numId w:val="1"/>
+        </w:numPr>
+      </w:pPr>
+      <w:r>
+        <w:t>Profile</w:t>
+      </w:r>
+      <w:r>
+        <w:t xml:space="preserve"> </w:t>
+      </w:r>
+      <w:r>
+        <w:t>Section</w:t>
+      </w:r>
+    </w:p>
+    <w:p>
+      <w:pPr>
+        <w:pStyle w:val="ListParagraph"/>
+        <w:numPr>
+          <w:ilvl w:val="0"/>
+          <w:numId w:val="1"/>
+        </w:numPr>
+      </w:pPr>
+      <w:r>
+        <w:t>Todo Section</w:t>
+      </w:r>
+    </w:p>
+    <w:p>
+      <w:pPr>
+        <w:pStyle w:val="ListParagraph"/>
+        <w:numPr>
+          <w:ilvl w:val="0"/>
+          <w:numId w:val="1"/>
+        </w:numPr>
+      </w:pPr>
+      <w:r>
+        <w:t xml:space="preserve">Career Guidance </w:t>
+      </w:r>
+    </w:p>
+    <w:p>
+      <w:pPr>
+        <w:pStyle w:val="ListParagraph"/>
+        <w:numPr>
+          <w:ilvl w:val="0"/>
+          <w:numId w:val="1"/>
+        </w:numPr>
+      </w:pPr>
+      <w:r>
+        <w:t>Budget planner</w:t>
+      </w:r>
+    </w:p>
+    <w:p>
+      <w:pPr>
+        <w:pStyle w:val="ListParagraph"/>
+        <w:numPr>
+          <w:ilvl w:val="0"/>
+          <w:numId w:val="1"/>
+        </w:numPr>
+      </w:pPr>
+      <w:r>
+        <w:t xml:space="preserve">Study report analysis </w:t>
+      </w:r>
+    </w:p>
+    <w:p>
+      <w:pPr>
+        <w:pStyle w:val="ListParagraph"/>
+        <w:numPr>
+          <w:ilvl w:val="0"/>
+          <w:numId w:val="1"/>
+        </w:numPr>
+      </w:pPr>
+      <w:r>
+        <w:t>News Feed</w:t>
+      </w:r>
+    </w:p>
+    <w:p>
+      <w:pPr>
+        <w:pStyle w:val="ListParagraph"/>
+        <w:numPr>
+          <w:ilvl w:val="0"/>
+          <w:numId w:val="1"/>
+        </w:numPr>
+      </w:pPr>
+      <w:r>
+        <w:t xml:space="preserve">Daily life schedule </w:t>
+      </w:r>
+    </w:p>
+    <w:p>
+      <w:pPr>
+        <w:pStyle w:val="ListParagraph"/>
+        <w:numPr>
+          <w:ilvl w:val="0"/>
+          <w:numId w:val="1"/>
+        </w:numPr>
+      </w:pPr>
+      <w:r>
+        <w:t xml:space="preserve">Chat section </w:t>
+      </w:r>
+    </w:p>
+    <w:p>
+      <w:r>
+        <w:t>Student System, Course Catalog</w:t>
+      </w:r>
+      <w:r>
+        <w:t>ue</w:t>
+      </w:r>
+      <w:r>
+        <w:t>, Class Search, Campus Map, Library to Go, Calendar &amp; Events, Learning Web, and Student Life</w:t>
+      </w:r>
+    </w:p>
+    <w:p>
+      <w:r>
+        <w:t>academic profiles (</w:t>
       </w:r>
       <w:proofErr w:type="spellStart"/>
       <w:r>
-        <w:t>Catalog</w:t>
+        <w:t>GeeksForGeeks</w:t>
       </w:r>
       <w:proofErr w:type="spellEnd"/>
       <w:r>
-        <w:t>, Class Search, Campus Map, Library to Go, Calendar &amp; Events, Learning Web, and Student Life</w:t>
-      </w:r>
-    </w:p>
-    <w:p>
-      <w:r>
-        <w:t>academic profiles (</w:t>
+        <w:t xml:space="preserve">, </w:t>
       </w:r>
       <w:proofErr w:type="spellStart"/>
       <w:r>
-        <w:t>geeksforgeeks</w:t>
+        <w:t>H</w:t>
+      </w:r>
+      <w:r>
+        <w:t>ackerrank</w:t>
       </w:r>
       <w:proofErr w:type="spellEnd"/>
       <w:r>
-        <w:t xml:space="preserve">, </w:t>
+        <w:t xml:space="preserve"> ....)</w:t>
+      </w:r>
+    </w:p>
+    <w:p>
+      <w:r>
+        <w:t xml:space="preserve">meal plans </w:t>
+      </w:r>
+      <w:proofErr w:type="gramStart"/>
+      <w:r>
+        <w:t>(</w:t>
+      </w:r>
+      <w:r>
+        <w:t xml:space="preserve"> </w:t>
       </w:r>
       <w:proofErr w:type="spellStart"/>
       <w:r>
-        <w:t>hackerrank</w:t>
+        <w:t>S</w:t>
+      </w:r>
+      <w:r>
+        <w:t>wiggy</w:t>
       </w:r>
       <w:proofErr w:type="spellEnd"/>
-      <w:r>
-        <w:t xml:space="preserve"> ....)</w:t>
-      </w:r>
-    </w:p>
-    <w:p>
-      <w:r>
-        <w:t>meal plans (</w:t>
-      </w:r>
+      <w:proofErr w:type="gramEnd"/>
+      <w:r>
+        <w:t>,</w:t>
+      </w:r>
+      <w:r>
+        <w:t xml:space="preserve"> U</w:t>
+      </w:r>
+      <w:r>
+        <w:t xml:space="preserve">ber eats , </w:t>
+      </w:r>
+      <w:r>
+        <w:t>Z</w:t>
+      </w:r>
+      <w:r>
+        <w:t>omato.....)</w:t>
+      </w:r>
+    </w:p>
+    <w:p>
+      <w:r>
+        <w:t>e-education</w:t>
+      </w:r>
+    </w:p>
+    <w:p>
+      <w:r>
+        <w:t>pay bills</w:t>
+      </w:r>
+    </w:p>
+    <w:p>
+      <w:r>
+        <w:t>online book shop</w:t>
+      </w:r>
+    </w:p>
+    <w:p>
+      <w:r>
+        <w:t>movies</w:t>
+      </w:r>
+    </w:p>
+    <w:p>
+      <w:r>
+        <w:t>study materials</w:t>
+      </w:r>
+    </w:p>
+    <w:p>
+      <w:r>
+        <w:t>news and event</w:t>
+      </w:r>
+    </w:p>
+    <w:p>
+      <w:pPr>
+        <w:rPr>
+          <w:b/>
+          <w:bCs/>
+        </w:rPr>
+      </w:pPr>
+      <w:r>
+        <w:rPr>
+          <w:b/>
+          <w:bCs/>
+        </w:rPr>
+        <w:t xml:space="preserve">Frontend: </w:t>
+      </w:r>
+    </w:p>
+    <w:p>
+      <w:pPr>
+        <w:rPr>
+          <w:b/>
+          <w:bCs/>
+        </w:rPr>
+      </w:pPr>
+      <w:r>
+        <w:t>Ausaf, Subhashree</w:t>
+      </w:r>
+      <w:r>
+        <w:t>, Anubhab</w:t>
+      </w:r>
+    </w:p>
+    <w:p>
+      <w:pPr>
+        <w:rPr>
+          <w:b/>
+        </w:rPr>
+      </w:pPr>
+      <w:r>
+        <w:rPr>
+          <w:b/>
+        </w:rPr>
+        <w:t>Backend:</w:t>
+      </w:r>
+    </w:p>
+    <w:p>
+      <w:r>
+        <w:t xml:space="preserve">Bibhu, </w:t>
+      </w:r>
+      <w:r>
+        <w:t>Anubhab, Debasish</w:t>
+      </w:r>
+    </w:p>
+    <w:p>
+      <w:pPr>
+        <w:rPr>
+          <w:b/>
+          <w:bCs/>
+        </w:rPr>
+      </w:pPr>
+      <w:r>
+        <w:rPr>
+          <w:b/>
+          <w:bCs/>
+        </w:rPr>
+        <w:t>Database</w:t>
+      </w:r>
+      <w:r>
+        <w:rPr>
+          <w:b/>
+          <w:bCs/>
+        </w:rPr>
+        <w:t>:</w:t>
+      </w:r>
+    </w:p>
+    <w:p>
+      <w:r>
+        <w:t xml:space="preserve">Anubhab, Debashish, </w:t>
+      </w:r>
+    </w:p>
+    <w:p>
+      <w:pPr>
+        <w:rPr>
+          <w:b/>
+          <w:bCs/>
+        </w:rPr>
+      </w:pPr>
+      <w:r>
+        <w:rPr>
+          <w:b/>
+          <w:bCs/>
+        </w:rPr>
+        <w:t>Native App</w:t>
+      </w:r>
+      <w:r>
+        <w:rPr>
+          <w:b/>
+          <w:bCs/>
+        </w:rPr>
+        <w:t>:</w:t>
+      </w:r>
+    </w:p>
+    <w:p>
       <w:proofErr w:type="spellStart"/>
       <w:r>
-        <w:t>swiggy,uber</w:t>
+        <w:t>Swaugat</w:t>
       </w:r>
       <w:proofErr w:type="spellEnd"/>
-      <w:r>
-        <w:t xml:space="preserve"> eats , </w:t>
-      </w:r>
-      <w:proofErr w:type="spellStart"/>
-      <w:r>
-        <w:t>zomato</w:t>
-      </w:r>
-      <w:proofErr w:type="spellEnd"/>
-      <w:r>
-        <w:t>.....)</w:t>
-      </w:r>
-    </w:p>
-    <w:p>
-      <w:r>
-        <w:t>e-education</w:t>
-      </w:r>
-    </w:p>
-    <w:p>
-      <w:r>
-        <w:t>pay bills</w:t>
-      </w:r>
-    </w:p>
-    <w:p>
-      <w:r>
-        <w:t>online book shop</w:t>
-      </w:r>
-    </w:p>
-    <w:p>
-      <w:r>
-        <w:t>movies</w:t>
-      </w:r>
-    </w:p>
-    <w:p>
-      <w:r>
-        <w:lastRenderedPageBreak/>
-        <w:t>study materials</w:t>
-      </w:r>
-    </w:p>
-    <w:p>
-      <w:r>
-        <w:t>news and event</w:t>
-      </w:r>
-    </w:p>
-    <w:p/>
-    <w:p>
-      <w:pPr>
-        <w:rPr>
-          <w:b/>
-          <w:bCs/>
-        </w:rPr>
-      </w:pPr>
-      <w:r>
-        <w:rPr>
-          <w:b/>
-          <w:bCs/>
-        </w:rPr>
-        <w:t xml:space="preserve">Frontend: </w:t>
-      </w:r>
-    </w:p>
-    <w:p>
-      <w:pPr>
-        <w:rPr>
-          <w:b/>
-          <w:bCs/>
-        </w:rPr>
-      </w:pPr>
-      <w:r>
-        <w:t>Ausaf, Subhashree</w:t>
-      </w:r>
-    </w:p>
-    <w:p>
-      <w:pPr>
-        <w:rPr>
-          <w:b/>
-        </w:rPr>
-      </w:pPr>
-      <w:r>
-        <w:rPr>
-          <w:b/>
-        </w:rPr>
-        <w:t>Backend:</w:t>
-      </w:r>
-    </w:p>
-    <w:p>
-      <w:r>
-        <w:t xml:space="preserve">Bibhu, </w:t>
-      </w:r>
-      <w:proofErr w:type="spellStart"/>
-      <w:r>
-        <w:t>Swaugat</w:t>
-      </w:r>
-      <w:proofErr w:type="spellEnd"/>
-    </w:p>
-    <w:p>
-      <w:pPr>
-        <w:rPr>
-          <w:b/>
-          <w:bCs/>
-        </w:rPr>
-      </w:pPr>
-      <w:r>
-        <w:rPr>
-          <w:b/>
-          <w:bCs/>
-        </w:rPr>
-        <w:t>Database</w:t>
-      </w:r>
-      <w:r>
-        <w:rPr>
-          <w:b/>
-          <w:bCs/>
-        </w:rPr>
-        <w:t>:</w:t>
-      </w:r>
-    </w:p>
-    <w:p>
-      <w:r>
-        <w:t>Debashish</w:t>
-      </w:r>
     </w:p>
     <w:p/>
     <w:sectPr>
@@ -418,6 +501,127 @@
     </w:sectPr>
   </w:body>
 </w:document>
+</file>
+
+<file path=word/numbering.xml><?xml version="1.0" encoding="utf-8"?>
+<w:numbering xmlns:wpc="http://schemas.microsoft.com/office/word/2010/wordprocessingCanvas" xmlns:cx="http://schemas.microsoft.com/office/drawing/2014/chartex" xmlns:cx1="http://schemas.microsoft.com/office/drawing/2015/9/8/chartex" xmlns:cx2="http://schemas.microsoft.com/office/drawing/2015/10/21/chartex" xmlns:cx3="http://schemas.microsoft.com/office/drawing/2016/5/9/chartex" xmlns:cx4="http://schemas.microsoft.com/office/drawing/2016/5/10/chartex" xmlns:cx5="http://schemas.microsoft.com/office/drawing/2016/5/11/chartex" xmlns:cx6="http://schemas.microsoft.com/office/drawing/2016/5/12/chartex" xmlns:cx7="http://schemas.microsoft.com/office/drawing/2016/5/13/chartex" xmlns:cx8="http://schemas.microsoft.com/office/drawing/2016/5/14/chartex" xmlns:mc="http://schemas.openxmlformats.org/markup-compatibility/2006" xmlns:aink="http://schemas.microsoft.com/office/drawing/2016/ink" xmlns:am3d="http://schemas.microsoft.com/office/drawing/2017/model3d" xmlns:o="urn:schemas-microsoft-com:office:office" xmlns:r="http://schemas.openxmlformats.org/officeDocument/2006/relationships" xmlns:m="http://schemas.openxmlformats.org/officeDocument/2006/math" xmlns:v="urn:schemas-microsoft-com:vml" xmlns:wp14="http://schemas.microsoft.com/office/word/2010/wordprocessingDrawing" xmlns:wp="http://schemas.openxmlformats.org/drawingml/2006/wordprocessingDrawing" xmlns:w10="urn:schemas-microsoft-com:office:word" xmlns:w="http://schemas.openxmlformats.org/wordprocessingml/2006/main" xmlns:w14="http://schemas.microsoft.com/office/word/2010/wordml" xmlns:w15="http://schemas.microsoft.com/office/word/2012/wordml" xmlns:w16cex="http://schemas.microsoft.com/office/word/2018/wordml/cex" xmlns:w16cid="http://schemas.microsoft.com/office/word/2016/wordml/cid" xmlns:w16="http://schemas.microsoft.com/office/word/2018/wordml" xmlns:w16sdtdh="http://schemas.microsoft.com/office/word/2020/wordml/sdtdatahash" xmlns:w16se="http://schemas.microsoft.com/office/word/2015/wordml/symex" xmlns:wpg="http://schemas.microsoft.com/office/word/2010/wordprocessingGroup" xmlns:wpi="http://schemas.microsoft.com/office/word/2010/wordprocessingInk" xmlns:wne="http://schemas.microsoft.com/office/word/2006/wordml" xmlns:wps="http://schemas.microsoft.com/office/word/2010/wordprocessingShape" mc:Ignorable="w14 w15 w16se w16cid w16 w16cex w16sdtdh wp14">
+  <w:abstractNum w:abstractNumId="0" w15:restartNumberingAfterBreak="0">
+    <w:nsid w:val="27D854A5"/>
+    <w:multiLevelType w:val="hybridMultilevel"/>
+    <w:tmpl w:val="8BA6C4C2"/>
+    <w:lvl w:ilvl="0" w:tplc="40090001">
+      <w:start w:val="1"/>
+      <w:numFmt w:val="bullet"/>
+      <w:lvlText w:val=""/>
+      <w:lvlJc w:val="left"/>
+      <w:pPr>
+        <w:ind w:left="720" w:hanging="360"/>
+      </w:pPr>
+      <w:rPr>
+        <w:rFonts w:ascii="Symbol" w:hAnsi="Symbol" w:hint="default"/>
+      </w:rPr>
+    </w:lvl>
+    <w:lvl w:ilvl="1" w:tplc="40090003" w:tentative="1">
+      <w:start w:val="1"/>
+      <w:numFmt w:val="bullet"/>
+      <w:lvlText w:val="o"/>
+      <w:lvlJc w:val="left"/>
+      <w:pPr>
+        <w:ind w:left="1440" w:hanging="360"/>
+      </w:pPr>
+      <w:rPr>
+        <w:rFonts w:ascii="Courier New" w:hAnsi="Courier New" w:cs="Courier New" w:hint="default"/>
+      </w:rPr>
+    </w:lvl>
+    <w:lvl w:ilvl="2" w:tplc="40090005" w:tentative="1">
+      <w:start w:val="1"/>
+      <w:numFmt w:val="bullet"/>
+      <w:lvlText w:val=""/>
+      <w:lvlJc w:val="left"/>
+      <w:pPr>
+        <w:ind w:left="2160" w:hanging="360"/>
+      </w:pPr>
+      <w:rPr>
+        <w:rFonts w:ascii="Wingdings" w:hAnsi="Wingdings" w:hint="default"/>
+      </w:rPr>
+    </w:lvl>
+    <w:lvl w:ilvl="3" w:tplc="40090001" w:tentative="1">
+      <w:start w:val="1"/>
+      <w:numFmt w:val="bullet"/>
+      <w:lvlText w:val=""/>
+      <w:lvlJc w:val="left"/>
+      <w:pPr>
+        <w:ind w:left="2880" w:hanging="360"/>
+      </w:pPr>
+      <w:rPr>
+        <w:rFonts w:ascii="Symbol" w:hAnsi="Symbol" w:hint="default"/>
+      </w:rPr>
+    </w:lvl>
+    <w:lvl w:ilvl="4" w:tplc="40090003" w:tentative="1">
+      <w:start w:val="1"/>
+      <w:numFmt w:val="bullet"/>
+      <w:lvlText w:val="o"/>
+      <w:lvlJc w:val="left"/>
+      <w:pPr>
+        <w:ind w:left="3600" w:hanging="360"/>
+      </w:pPr>
+      <w:rPr>
+        <w:rFonts w:ascii="Courier New" w:hAnsi="Courier New" w:cs="Courier New" w:hint="default"/>
+      </w:rPr>
+    </w:lvl>
+    <w:lvl w:ilvl="5" w:tplc="40090005" w:tentative="1">
+      <w:start w:val="1"/>
+      <w:numFmt w:val="bullet"/>
+      <w:lvlText w:val=""/>
+      <w:lvlJc w:val="left"/>
+      <w:pPr>
+        <w:ind w:left="4320" w:hanging="360"/>
+      </w:pPr>
+      <w:rPr>
+        <w:rFonts w:ascii="Wingdings" w:hAnsi="Wingdings" w:hint="default"/>
+      </w:rPr>
+    </w:lvl>
+    <w:lvl w:ilvl="6" w:tplc="40090001" w:tentative="1">
+      <w:start w:val="1"/>
+      <w:numFmt w:val="bullet"/>
+      <w:lvlText w:val=""/>
+      <w:lvlJc w:val="left"/>
+      <w:pPr>
+        <w:ind w:left="5040" w:hanging="360"/>
+      </w:pPr>
+      <w:rPr>
+        <w:rFonts w:ascii="Symbol" w:hAnsi="Symbol" w:hint="default"/>
+      </w:rPr>
+    </w:lvl>
+    <w:lvl w:ilvl="7" w:tplc="40090003" w:tentative="1">
+      <w:start w:val="1"/>
+      <w:numFmt w:val="bullet"/>
+      <w:lvlText w:val="o"/>
+      <w:lvlJc w:val="left"/>
+      <w:pPr>
+        <w:ind w:left="5760" w:hanging="360"/>
+      </w:pPr>
+      <w:rPr>
+        <w:rFonts w:ascii="Courier New" w:hAnsi="Courier New" w:cs="Courier New" w:hint="default"/>
+      </w:rPr>
+    </w:lvl>
+    <w:lvl w:ilvl="8" w:tplc="40090005" w:tentative="1">
+      <w:start w:val="1"/>
+      <w:numFmt w:val="bullet"/>
+      <w:lvlText w:val=""/>
+      <w:lvlJc w:val="left"/>
+      <w:pPr>
+        <w:ind w:left="6480" w:hanging="360"/>
+      </w:pPr>
+      <w:rPr>
+        <w:rFonts w:ascii="Wingdings" w:hAnsi="Wingdings" w:hint="default"/>
+      </w:rPr>
+    </w:lvl>
+  </w:abstractNum>
+  <w:num w:numId="1">
+    <w:abstractNumId w:val="0"/>
+  </w:num>
+</w:numbering>
 </file>
 
 <file path=word/styles.xml><?xml version="1.0" encoding="utf-8"?>
@@ -818,6 +1022,7 @@
   <w:style w:type="paragraph" w:default="1" w:styleId="Normal">
     <w:name w:val="Normal"/>
     <w:qFormat/>
+    <w:rsid w:val="00D0546F"/>
   </w:style>
   <w:style w:type="character" w:default="1" w:styleId="DefaultParagraphFont">
     <w:name w:val="Default Paragraph Font"/>
@@ -845,6 +1050,17 @@
     <w:uiPriority w:val="99"/>
     <w:semiHidden/>
     <w:unhideWhenUsed/>
+  </w:style>
+  <w:style w:type="paragraph" w:styleId="ListParagraph">
+    <w:name w:val="List Paragraph"/>
+    <w:basedOn w:val="Normal"/>
+    <w:uiPriority w:val="34"/>
+    <w:qFormat/>
+    <w:rsid w:val="00D0546F"/>
+    <w:pPr>
+      <w:ind w:left="720"/>
+      <w:contextualSpacing/>
+    </w:pPr>
   </w:style>
 </w:styles>
 </file>
@@ -1142,4 +1358,16 @@
     </a:ext>
   </a:extLst>
 </a:theme>
+</file>
+
+<file path=customXml/item1.xml><?xml version="1.0" encoding="utf-8"?>
+<b:Sources xmlns:b="http://schemas.openxmlformats.org/officeDocument/2006/bibliography" xmlns="http://schemas.openxmlformats.org/officeDocument/2006/bibliography" SelectedStyle="\APASixthEditionOfficeOnline.xsl" StyleName="APA" Version="6"/>
+</file>
+
+<file path=customXml/itemProps1.xml><?xml version="1.0" encoding="utf-8"?>
+<ds:datastoreItem xmlns:ds="http://schemas.openxmlformats.org/officeDocument/2006/customXml" ds:itemID="{1F884669-E0AB-4AC8-A451-EFA24782F67B}">
+  <ds:schemaRefs>
+    <ds:schemaRef ds:uri="http://schemas.openxmlformats.org/officeDocument/2006/bibliography"/>
+  </ds:schemaRefs>
+</ds:datastoreItem>
 </file>
</xml_diff>